<commit_message>
actualizacion de los doc's mala ortografia
el plan summary no estaba bien generado perdon
</commit_message>
<xml_diff>
--- a/Documentación/Psp's/Tania/Clase BD_ControlEscolar/Functional Template.docx
+++ b/Documentación/Psp's/Tania/Clase BD_ControlEscolar/Functional Template.docx
@@ -154,7 +154,6 @@
                 <w:szCs w:val="20"/>
               </w:rPr>
             </w:pPr>
-            <w:proofErr w:type="spellStart"/>
             <w:r>
               <w:rPr>
                 <w:sz w:val="20"/>
@@ -162,7 +161,6 @@
               </w:rPr>
               <w:t>BD_ControlEscolar</w:t>
             </w:r>
-            <w:proofErr w:type="spellEnd"/>
           </w:p>
         </w:tc>
         <w:tc>
@@ -408,13 +406,8 @@
           </w:tcPr>
           <w:p>
             <w:r>
-              <w:t xml:space="preserve">Statement </w:t>
-            </w:r>
-            <w:proofErr w:type="spellStart"/>
-            <w:r>
-              <w:t>Comando</w:t>
-            </w:r>
-            <w:proofErr w:type="spellEnd"/>
+              <w:t>Statement Comando</w:t>
+            </w:r>
           </w:p>
         </w:tc>
         <w:tc>
@@ -437,16 +430,8 @@
               <w:rPr>
                 <w:lang w:val="es-MX"/>
               </w:rPr>
-              <w:t xml:space="preserve">mandar los comandos del </w:t>
-            </w:r>
-            <w:proofErr w:type="spellStart"/>
-            <w:r>
-              <w:rPr>
-                <w:lang w:val="es-MX"/>
-              </w:rPr>
-              <w:t>statement</w:t>
-            </w:r>
-            <w:proofErr w:type="spellEnd"/>
+              <w:t>mandar los comandos del statement</w:t>
+            </w:r>
           </w:p>
         </w:tc>
       </w:tr>
@@ -460,13 +445,8 @@
           </w:tcPr>
           <w:p>
             <w:r>
-              <w:t xml:space="preserve">Connection </w:t>
-            </w:r>
-            <w:proofErr w:type="spellStart"/>
-            <w:r>
-              <w:t>Conexion</w:t>
-            </w:r>
-            <w:proofErr w:type="spellEnd"/>
+              <w:t>Connection Conexion</w:t>
+            </w:r>
           </w:p>
         </w:tc>
         <w:tc>
@@ -489,16 +469,508 @@
               <w:rPr>
                 <w:lang w:val="es-MX"/>
               </w:rPr>
-              <w:t xml:space="preserve">hacer la conexión a la base de datos </w:t>
-            </w:r>
-            <w:proofErr w:type="spellStart"/>
-            <w:r>
-              <w:rPr>
-                <w:lang w:val="es-MX"/>
-              </w:rPr>
-              <w:t>mysql</w:t>
-            </w:r>
-            <w:proofErr w:type="spellEnd"/>
+              <w:t>hacer la conexión a la base de datos mysql</w:t>
+            </w:r>
+          </w:p>
+        </w:tc>
+      </w:tr>
+      <w:tr>
+        <w:trPr>
+          <w:trHeight w:val="323"/>
+        </w:trPr>
+        <w:tc>
+          <w:tcPr>
+            <w:tcW w:w="3415" w:type="dxa"/>
+          </w:tcPr>
+          <w:p>
+            <w:pPr>
+              <w:rPr>
+                <w:lang w:val="es-MX"/>
+              </w:rPr>
+            </w:pPr>
+            <w:r>
+              <w:rPr>
+                <w:lang w:val="es-MX"/>
+              </w:rPr>
+              <w:t xml:space="preserve"> String Instruction</w:t>
+            </w:r>
+            <w:r>
+              <w:rPr>
+                <w:lang w:val="es-MX"/>
+              </w:rPr>
+              <w:t xml:space="preserve"> </w:t>
+            </w:r>
+          </w:p>
+        </w:tc>
+        <w:tc>
+          <w:tcPr>
+            <w:tcW w:w="5935" w:type="dxa"/>
+          </w:tcPr>
+          <w:p>
+            <w:pPr>
+              <w:rPr>
+                <w:lang w:val="es-MX"/>
+              </w:rPr>
+            </w:pPr>
+            <w:r>
+              <w:rPr>
+                <w:lang w:val="es-MX"/>
+              </w:rPr>
+              <w:t>P</w:t>
+            </w:r>
+            <w:r>
+              <w:rPr>
+                <w:lang w:val="es-MX"/>
+              </w:rPr>
+              <w:t>ara guardar la instrucción de alta</w:t>
+            </w:r>
+          </w:p>
+        </w:tc>
+      </w:tr>
+      <w:tr>
+        <w:trPr>
+          <w:trHeight w:val="323"/>
+        </w:trPr>
+        <w:tc>
+          <w:tcPr>
+            <w:tcW w:w="3415" w:type="dxa"/>
+          </w:tcPr>
+          <w:p>
+            <w:pPr>
+              <w:rPr>
+                <w:lang w:val="es-MX"/>
+              </w:rPr>
+            </w:pPr>
+            <w:r>
+              <w:rPr>
+                <w:lang w:val="es-MX"/>
+              </w:rPr>
+              <w:t>String</w:t>
+            </w:r>
+            <w:r>
+              <w:rPr>
+                <w:lang w:val="es-MX"/>
+              </w:rPr>
+              <w:t xml:space="preserve"> </w:t>
+            </w:r>
+            <w:r>
+              <w:rPr>
+                <w:lang w:val="es-MX"/>
+              </w:rPr>
+              <w:t xml:space="preserve">Nombre </w:t>
+            </w:r>
+          </w:p>
+        </w:tc>
+        <w:tc>
+          <w:tcPr>
+            <w:tcW w:w="5935" w:type="dxa"/>
+          </w:tcPr>
+          <w:p>
+            <w:pPr>
+              <w:rPr>
+                <w:lang w:val="es-MX"/>
+              </w:rPr>
+            </w:pPr>
+            <w:r>
+              <w:rPr>
+                <w:lang w:val="es-MX"/>
+              </w:rPr>
+              <w:t>Para guardar el nombre</w:t>
+            </w:r>
+          </w:p>
+        </w:tc>
+      </w:tr>
+      <w:tr>
+        <w:trPr>
+          <w:trHeight w:val="323"/>
+        </w:trPr>
+        <w:tc>
+          <w:tcPr>
+            <w:tcW w:w="3415" w:type="dxa"/>
+          </w:tcPr>
+          <w:p>
+            <w:pPr>
+              <w:rPr>
+                <w:lang w:val="es-MX"/>
+              </w:rPr>
+            </w:pPr>
+            <w:r>
+              <w:rPr>
+                <w:lang w:val="es-MX"/>
+              </w:rPr>
+              <w:t xml:space="preserve">Stirng Apellido Materno </w:t>
+            </w:r>
+          </w:p>
+        </w:tc>
+        <w:tc>
+          <w:tcPr>
+            <w:tcW w:w="5935" w:type="dxa"/>
+          </w:tcPr>
+          <w:p>
+            <w:pPr>
+              <w:rPr>
+                <w:lang w:val="es-MX"/>
+              </w:rPr>
+            </w:pPr>
+            <w:r>
+              <w:rPr>
+                <w:lang w:val="es-MX"/>
+              </w:rPr>
+              <w:t>Para guardar</w:t>
+            </w:r>
+          </w:p>
+        </w:tc>
+      </w:tr>
+      <w:tr>
+        <w:trPr>
+          <w:trHeight w:val="323"/>
+        </w:trPr>
+        <w:tc>
+          <w:tcPr>
+            <w:tcW w:w="3415" w:type="dxa"/>
+          </w:tcPr>
+          <w:p>
+            <w:pPr>
+              <w:rPr>
+                <w:lang w:val="es-MX"/>
+              </w:rPr>
+            </w:pPr>
+            <w:r>
+              <w:rPr>
+                <w:lang w:val="es-MX"/>
+              </w:rPr>
+              <w:t xml:space="preserve">String Apellido Paterno  </w:t>
+            </w:r>
+          </w:p>
+        </w:tc>
+        <w:tc>
+          <w:tcPr>
+            <w:tcW w:w="5935" w:type="dxa"/>
+          </w:tcPr>
+          <w:p>
+            <w:pPr>
+              <w:rPr>
+                <w:lang w:val="es-MX"/>
+              </w:rPr>
+            </w:pPr>
+            <w:r>
+              <w:rPr>
+                <w:lang w:val="es-MX"/>
+              </w:rPr>
+              <w:t>Para guardar el Apellido Paterno</w:t>
+            </w:r>
+          </w:p>
+        </w:tc>
+      </w:tr>
+      <w:tr>
+        <w:trPr>
+          <w:trHeight w:val="323"/>
+        </w:trPr>
+        <w:tc>
+          <w:tcPr>
+            <w:tcW w:w="3415" w:type="dxa"/>
+          </w:tcPr>
+          <w:p>
+            <w:pPr>
+              <w:rPr>
+                <w:lang w:val="es-MX"/>
+              </w:rPr>
+            </w:pPr>
+            <w:r>
+              <w:rPr>
+                <w:lang w:val="es-MX"/>
+              </w:rPr>
+              <w:t xml:space="preserve">String NC </w:t>
+            </w:r>
+          </w:p>
+        </w:tc>
+        <w:tc>
+          <w:tcPr>
+            <w:tcW w:w="5935" w:type="dxa"/>
+          </w:tcPr>
+          <w:p>
+            <w:pPr>
+              <w:rPr>
+                <w:lang w:val="es-MX"/>
+              </w:rPr>
+            </w:pPr>
+            <w:r>
+              <w:rPr>
+                <w:lang w:val="es-MX"/>
+              </w:rPr>
+              <w:t>Para guardar el NoControl</w:t>
+            </w:r>
+          </w:p>
+        </w:tc>
+      </w:tr>
+      <w:tr>
+        <w:trPr>
+          <w:trHeight w:val="323"/>
+        </w:trPr>
+        <w:tc>
+          <w:tcPr>
+            <w:tcW w:w="3415" w:type="dxa"/>
+          </w:tcPr>
+          <w:p>
+            <w:pPr>
+              <w:rPr>
+                <w:lang w:val="es-MX"/>
+              </w:rPr>
+            </w:pPr>
+            <w:r>
+              <w:rPr>
+                <w:lang w:val="es-MX"/>
+              </w:rPr>
+              <w:t xml:space="preserve">String Carrera  </w:t>
+            </w:r>
+          </w:p>
+        </w:tc>
+        <w:tc>
+          <w:tcPr>
+            <w:tcW w:w="5935" w:type="dxa"/>
+          </w:tcPr>
+          <w:p>
+            <w:pPr>
+              <w:rPr>
+                <w:lang w:val="es-MX"/>
+              </w:rPr>
+            </w:pPr>
+            <w:r>
+              <w:rPr>
+                <w:lang w:val="es-MX"/>
+              </w:rPr>
+              <w:t>Para guardar la carrera</w:t>
+            </w:r>
+          </w:p>
+        </w:tc>
+      </w:tr>
+      <w:tr>
+        <w:trPr>
+          <w:trHeight w:val="323"/>
+        </w:trPr>
+        <w:tc>
+          <w:tcPr>
+            <w:tcW w:w="3415" w:type="dxa"/>
+          </w:tcPr>
+          <w:p>
+            <w:pPr>
+              <w:rPr>
+                <w:lang w:val="es-MX"/>
+              </w:rPr>
+            </w:pPr>
+            <w:r>
+              <w:rPr>
+                <w:lang w:val="es-MX"/>
+              </w:rPr>
+              <w:t xml:space="preserve">String CURP </w:t>
+            </w:r>
+          </w:p>
+        </w:tc>
+        <w:tc>
+          <w:tcPr>
+            <w:tcW w:w="5935" w:type="dxa"/>
+          </w:tcPr>
+          <w:p>
+            <w:pPr>
+              <w:rPr>
+                <w:lang w:val="es-MX"/>
+              </w:rPr>
+            </w:pPr>
+            <w:r>
+              <w:rPr>
+                <w:lang w:val="es-MX"/>
+              </w:rPr>
+              <w:t>Para guardar la curp</w:t>
+            </w:r>
+          </w:p>
+        </w:tc>
+      </w:tr>
+      <w:tr>
+        <w:trPr>
+          <w:trHeight w:val="323"/>
+        </w:trPr>
+        <w:tc>
+          <w:tcPr>
+            <w:tcW w:w="3415" w:type="dxa"/>
+          </w:tcPr>
+          <w:p>
+            <w:pPr>
+              <w:rPr>
+                <w:lang w:val="es-MX"/>
+              </w:rPr>
+            </w:pPr>
+            <w:r>
+              <w:rPr>
+                <w:lang w:val="es-MX"/>
+              </w:rPr>
+              <w:t xml:space="preserve">String Semestre  </w:t>
+            </w:r>
+          </w:p>
+        </w:tc>
+        <w:tc>
+          <w:tcPr>
+            <w:tcW w:w="5935" w:type="dxa"/>
+          </w:tcPr>
+          <w:p>
+            <w:pPr>
+              <w:rPr>
+                <w:lang w:val="es-MX"/>
+              </w:rPr>
+            </w:pPr>
+            <w:r>
+              <w:rPr>
+                <w:lang w:val="es-MX"/>
+              </w:rPr>
+              <w:t>Para guardar el semestre</w:t>
+            </w:r>
+          </w:p>
+        </w:tc>
+      </w:tr>
+      <w:tr>
+        <w:trPr>
+          <w:trHeight w:val="323"/>
+        </w:trPr>
+        <w:tc>
+          <w:tcPr>
+            <w:tcW w:w="3415" w:type="dxa"/>
+          </w:tcPr>
+          <w:p>
+            <w:pPr>
+              <w:rPr>
+                <w:lang w:val="es-MX"/>
+              </w:rPr>
+            </w:pPr>
+            <w:r>
+              <w:rPr>
+                <w:lang w:val="es-MX"/>
+              </w:rPr>
+              <w:t xml:space="preserve">String Estado </w:t>
+            </w:r>
+          </w:p>
+        </w:tc>
+        <w:tc>
+          <w:tcPr>
+            <w:tcW w:w="5935" w:type="dxa"/>
+          </w:tcPr>
+          <w:p>
+            <w:pPr>
+              <w:rPr>
+                <w:lang w:val="es-MX"/>
+              </w:rPr>
+            </w:pPr>
+            <w:r>
+              <w:rPr>
+                <w:lang w:val="es-MX"/>
+              </w:rPr>
+              <w:t>Para guardar el estado del alumno</w:t>
+            </w:r>
+          </w:p>
+        </w:tc>
+      </w:tr>
+      <w:tr>
+        <w:trPr>
+          <w:trHeight w:val="323"/>
+        </w:trPr>
+        <w:tc>
+          <w:tcPr>
+            <w:tcW w:w="3415" w:type="dxa"/>
+          </w:tcPr>
+          <w:p>
+            <w:pPr>
+              <w:rPr>
+                <w:lang w:val="es-MX"/>
+              </w:rPr>
+            </w:pPr>
+            <w:r>
+              <w:rPr>
+                <w:lang w:val="es-MX"/>
+              </w:rPr>
+              <w:t xml:space="preserve">String Consulta  </w:t>
+            </w:r>
+          </w:p>
+        </w:tc>
+        <w:tc>
+          <w:tcPr>
+            <w:tcW w:w="5935" w:type="dxa"/>
+          </w:tcPr>
+          <w:p>
+            <w:pPr>
+              <w:rPr>
+                <w:lang w:val="es-MX"/>
+              </w:rPr>
+            </w:pPr>
+            <w:r>
+              <w:rPr>
+                <w:lang w:val="es-MX"/>
+              </w:rPr>
+              <w:t>P</w:t>
+            </w:r>
+            <w:bookmarkStart w:id="0" w:name="_GoBack"/>
+            <w:bookmarkEnd w:id="0"/>
+            <w:r>
+              <w:rPr>
+                <w:lang w:val="es-MX"/>
+              </w:rPr>
+              <w:t>ara guardar la instrucción de la consulta</w:t>
+            </w:r>
+          </w:p>
+        </w:tc>
+      </w:tr>
+      <w:tr>
+        <w:trPr>
+          <w:trHeight w:val="323"/>
+        </w:trPr>
+        <w:tc>
+          <w:tcPr>
+            <w:tcW w:w="3415" w:type="dxa"/>
+          </w:tcPr>
+          <w:p>
+            <w:pPr>
+              <w:rPr>
+                <w:lang w:val="es-MX"/>
+              </w:rPr>
+            </w:pPr>
+          </w:p>
+        </w:tc>
+        <w:tc>
+          <w:tcPr>
+            <w:tcW w:w="5935" w:type="dxa"/>
+          </w:tcPr>
+          <w:p>
+            <w:pPr>
+              <w:rPr>
+                <w:lang w:val="es-MX"/>
+              </w:rPr>
+            </w:pPr>
+          </w:p>
+        </w:tc>
+      </w:tr>
+      <w:tr>
+        <w:trPr>
+          <w:trHeight w:val="323"/>
+        </w:trPr>
+        <w:tc>
+          <w:tcPr>
+            <w:tcW w:w="3415" w:type="dxa"/>
+          </w:tcPr>
+          <w:p>
+            <w:pPr>
+              <w:rPr>
+                <w:lang w:val="es-MX"/>
+              </w:rPr>
+            </w:pPr>
+          </w:p>
+        </w:tc>
+        <w:tc>
+          <w:tcPr>
+            <w:tcW w:w="5935" w:type="dxa"/>
+          </w:tcPr>
+          <w:p>
+            <w:pPr>
+              <w:rPr>
+                <w:lang w:val="es-MX"/>
+              </w:rPr>
+            </w:pPr>
           </w:p>
         </w:tc>
       </w:tr>
@@ -588,11 +1060,9 @@
             <w:tcW w:w="4675" w:type="dxa"/>
           </w:tcPr>
           <w:p>
-            <w:proofErr w:type="spellStart"/>
             <w:r>
               <w:t>Inicializar</w:t>
             </w:r>
-            <w:proofErr w:type="spellEnd"/>
             <w:r>
               <w:t xml:space="preserve"> las variables;</w:t>
             </w:r>
@@ -606,15 +1076,7 @@
           </w:tcPr>
           <w:p>
             <w:r>
-              <w:t xml:space="preserve">Public Boolean </w:t>
-            </w:r>
-            <w:proofErr w:type="spellStart"/>
-            <w:r>
-              <w:t>Conectar</w:t>
-            </w:r>
-            <w:proofErr w:type="spellEnd"/>
-            <w:r>
-              <w:t>()</w:t>
+              <w:t>Public Boolean Conectar()</w:t>
             </w:r>
           </w:p>
         </w:tc>
@@ -632,21 +1094,7 @@
               <w:rPr>
                 <w:lang w:val="es-MX"/>
               </w:rPr>
-              <w:t xml:space="preserve">Para realizar la conexión a la base de datos de </w:t>
-            </w:r>
-            <w:proofErr w:type="spellStart"/>
-            <w:r>
-              <w:rPr>
-                <w:lang w:val="es-MX"/>
-              </w:rPr>
-              <w:t>mysql</w:t>
-            </w:r>
-            <w:proofErr w:type="spellEnd"/>
-            <w:r>
-              <w:rPr>
-                <w:lang w:val="es-MX"/>
-              </w:rPr>
-              <w:t xml:space="preserve"> Retorna un true si se realizó la conexión o false si no se realizó.</w:t>
+              <w:t>Para realizar la conexión a la base de datos de mysql Retorna un true si se realizó la conexión o false si no se realizó.</w:t>
             </w:r>
           </w:p>
         </w:tc>
@@ -661,23 +1109,7 @@
               <w:t xml:space="preserve">Public </w:t>
             </w:r>
             <w:r>
-              <w:t xml:space="preserve">Boolean </w:t>
-            </w:r>
-            <w:proofErr w:type="spellStart"/>
-            <w:r>
-              <w:t>AltaAlumno</w:t>
-            </w:r>
-            <w:proofErr w:type="spellEnd"/>
-            <w:r>
-              <w:t>(</w:t>
-            </w:r>
-            <w:proofErr w:type="spellStart"/>
-            <w:r>
-              <w:t>mAlumno</w:t>
-            </w:r>
-            <w:proofErr w:type="spellEnd"/>
-            <w:r>
-              <w:t>)</w:t>
+              <w:t>Boolean AltaAlumno(mAlumno)</w:t>
             </w:r>
           </w:p>
         </w:tc>
@@ -710,15 +1142,7 @@
           </w:tcPr>
           <w:p>
             <w:r>
-              <w:t xml:space="preserve">Public Boolean </w:t>
-            </w:r>
-            <w:proofErr w:type="spellStart"/>
-            <w:r>
-              <w:t>BajaAlumno</w:t>
-            </w:r>
-            <w:proofErr w:type="spellEnd"/>
-            <w:r>
-              <w:t>(String NC)</w:t>
+              <w:t>Public Boolean BajaAlumno(String NC)</w:t>
             </w:r>
           </w:p>
         </w:tc>
@@ -736,21 +1160,7 @@
               <w:rPr>
                 <w:lang w:val="es-MX"/>
               </w:rPr>
-              <w:t xml:space="preserve">Recibe una variable </w:t>
-            </w:r>
-            <w:proofErr w:type="spellStart"/>
-            <w:r>
-              <w:rPr>
-                <w:lang w:val="es-MX"/>
-              </w:rPr>
-              <w:t>string</w:t>
-            </w:r>
-            <w:proofErr w:type="spellEnd"/>
-            <w:r>
-              <w:rPr>
-                <w:lang w:val="es-MX"/>
-              </w:rPr>
-              <w:t xml:space="preserve"> Numero de Control, da de baja a alumno en la base de datos</w:t>
+              <w:t>Recibe una variable string Numero de Control, da de baja a alumno en la base de datos</w:t>
             </w:r>
           </w:p>
           <w:p>
@@ -790,23 +1200,7 @@
           </w:tcPr>
           <w:p>
             <w:r>
-              <w:t xml:space="preserve">Public </w:t>
-            </w:r>
-            <w:proofErr w:type="spellStart"/>
-            <w:r>
-              <w:t>ResultSet</w:t>
-            </w:r>
-            <w:proofErr w:type="spellEnd"/>
-            <w:r>
-              <w:t xml:space="preserve"> </w:t>
-            </w:r>
-            <w:proofErr w:type="spellStart"/>
-            <w:r>
-              <w:t>ConsultarAlumnoC</w:t>
-            </w:r>
-            <w:proofErr w:type="spellEnd"/>
-            <w:r>
-              <w:t>(String Carrera)</w:t>
+              <w:t>Public ResultSet ConsultarAlumnoC(String Carrera)</w:t>
             </w:r>
           </w:p>
         </w:tc>
@@ -824,41 +1218,13 @@
               <w:rPr>
                 <w:lang w:val="es-MX"/>
               </w:rPr>
-              <w:t xml:space="preserve">Recibe una variable </w:t>
-            </w:r>
-            <w:proofErr w:type="spellStart"/>
-            <w:r>
-              <w:rPr>
-                <w:lang w:val="es-MX"/>
-              </w:rPr>
-              <w:t>String</w:t>
-            </w:r>
-            <w:proofErr w:type="spellEnd"/>
-            <w:r>
-              <w:rPr>
-                <w:lang w:val="es-MX"/>
-              </w:rPr>
-              <w:t xml:space="preserve"> con el nombre de la </w:t>
-            </w:r>
-            <w:r>
-              <w:rPr>
-                <w:lang w:val="es-MX"/>
-              </w:rPr>
-              <w:t xml:space="preserve">Carrera, realiza la consulta, Regresa un </w:t>
-            </w:r>
-            <w:proofErr w:type="spellStart"/>
-            <w:r>
-              <w:rPr>
-                <w:lang w:val="es-MX"/>
-              </w:rPr>
-              <w:t>ResultSet</w:t>
-            </w:r>
-            <w:proofErr w:type="spellEnd"/>
-            <w:r>
-              <w:rPr>
-                <w:lang w:val="es-MX"/>
-              </w:rPr>
-              <w:t xml:space="preserve"> con los datos de dicha consulta.</w:t>
+              <w:t xml:space="preserve">Recibe una variable String con el nombre de la </w:t>
+            </w:r>
+            <w:r>
+              <w:rPr>
+                <w:lang w:val="es-MX"/>
+              </w:rPr>
+              <w:t>Carrera, realiza la consulta, Regresa un ResultSet con los datos de dicha consulta.</w:t>
             </w:r>
           </w:p>
         </w:tc>
@@ -873,23 +1239,8 @@
           </w:tcPr>
           <w:p>
             <w:r>
-              <w:t xml:space="preserve">Public </w:t>
-            </w:r>
-            <w:proofErr w:type="spellStart"/>
-            <w:r>
-              <w:t>ResultSet</w:t>
-            </w:r>
-            <w:proofErr w:type="spellEnd"/>
-            <w:r>
-              <w:t xml:space="preserve"> </w:t>
-            </w:r>
-            <w:proofErr w:type="spellStart"/>
-            <w:r>
-              <w:t>ConsultarAlumnoE</w:t>
-            </w:r>
-            <w:proofErr w:type="spellEnd"/>
-            <w:r>
-              <w:t>(String NC)</w:t>
+              <w:lastRenderedPageBreak/>
+              <w:t>Public ResultSet ConsultarAlumnoE(String NC)</w:t>
             </w:r>
           </w:p>
         </w:tc>
@@ -907,41 +1258,13 @@
               <w:rPr>
                 <w:lang w:val="es-MX"/>
               </w:rPr>
-              <w:t xml:space="preserve">Recibe una variable </w:t>
-            </w:r>
-            <w:proofErr w:type="spellStart"/>
-            <w:r>
-              <w:rPr>
-                <w:lang w:val="es-MX"/>
-              </w:rPr>
-              <w:t>String</w:t>
-            </w:r>
-            <w:proofErr w:type="spellEnd"/>
-            <w:r>
-              <w:rPr>
-                <w:lang w:val="es-MX"/>
-              </w:rPr>
-              <w:t xml:space="preserve"> con el</w:t>
-            </w:r>
-            <w:r>
-              <w:rPr>
-                <w:lang w:val="es-MX"/>
-              </w:rPr>
-              <w:t xml:space="preserve"> número de control, realiza la consulta, Regresa un </w:t>
-            </w:r>
-            <w:proofErr w:type="spellStart"/>
-            <w:r>
-              <w:rPr>
-                <w:lang w:val="es-MX"/>
-              </w:rPr>
-              <w:t>ResultSet</w:t>
-            </w:r>
-            <w:proofErr w:type="spellEnd"/>
-            <w:r>
-              <w:rPr>
-                <w:lang w:val="es-MX"/>
-              </w:rPr>
-              <w:t xml:space="preserve"> con los datos de dicha consulta.</w:t>
+              <w:t>Recibe una variable String con el</w:t>
+            </w:r>
+            <w:r>
+              <w:rPr>
+                <w:lang w:val="es-MX"/>
+              </w:rPr>
+              <w:t xml:space="preserve"> número de control, realiza la consulta, Regresa un ResultSet con los datos de dicha consulta.</w:t>
             </w:r>
           </w:p>
         </w:tc>
@@ -956,23 +1279,7 @@
           </w:tcPr>
           <w:p>
             <w:r>
-              <w:t xml:space="preserve">Public </w:t>
-            </w:r>
-            <w:proofErr w:type="spellStart"/>
-            <w:r>
-              <w:t>ResultSet</w:t>
-            </w:r>
-            <w:proofErr w:type="spellEnd"/>
-            <w:r>
-              <w:t xml:space="preserve"> </w:t>
-            </w:r>
-            <w:proofErr w:type="spellStart"/>
-            <w:r>
-              <w:t>ConsultarAlumnoG</w:t>
-            </w:r>
-            <w:proofErr w:type="spellEnd"/>
-            <w:r>
-              <w:t>()</w:t>
+              <w:t>Public ResultSet ConsultarAlumnoG()</w:t>
             </w:r>
           </w:p>
         </w:tc>
@@ -996,21 +1303,7 @@
               <w:rPr>
                 <w:lang w:val="es-MX"/>
               </w:rPr>
-              <w:t xml:space="preserve">ealiza la consulta, Regresa un </w:t>
-            </w:r>
-            <w:proofErr w:type="spellStart"/>
-            <w:r>
-              <w:rPr>
-                <w:lang w:val="es-MX"/>
-              </w:rPr>
-              <w:t>ResultSet</w:t>
-            </w:r>
-            <w:proofErr w:type="spellEnd"/>
-            <w:r>
-              <w:rPr>
-                <w:lang w:val="es-MX"/>
-              </w:rPr>
-              <w:t xml:space="preserve"> con los datos de dicha consulta.</w:t>
+              <w:t>ealiza la consulta, Regresa un ResultSet con los datos de dicha consulta.</w:t>
             </w:r>
           </w:p>
         </w:tc>
@@ -1024,13 +1317,8 @@
             <w:tcW w:w="4675" w:type="dxa"/>
           </w:tcPr>
           <w:p>
-            <w:proofErr w:type="spellStart"/>
-            <w:r>
-              <w:t>Desconectar</w:t>
-            </w:r>
-            <w:proofErr w:type="spellEnd"/>
-            <w:r>
-              <w:t>()</w:t>
+            <w:r>
+              <w:t>Desconectar()</w:t>
             </w:r>
           </w:p>
         </w:tc>
@@ -1062,30 +1350,12 @@
             <w:tcW w:w="4675" w:type="dxa"/>
           </w:tcPr>
           <w:p>
-            <w:bookmarkStart w:id="0" w:name="_GoBack"/>
-            <w:r>
-              <w:t xml:space="preserve">Public Boolean </w:t>
-            </w:r>
-            <w:proofErr w:type="spellStart"/>
-            <w:r>
-              <w:t>Modificacion</w:t>
-            </w:r>
-            <w:r>
-              <w:t>Alumno</w:t>
-            </w:r>
-            <w:proofErr w:type="spellEnd"/>
-            <w:r>
-              <w:t xml:space="preserve">(String NC, </w:t>
-            </w:r>
-            <w:proofErr w:type="spellStart"/>
-            <w:r>
-              <w:t>mAlumno</w:t>
-            </w:r>
-            <w:proofErr w:type="spellEnd"/>
-            <w:r>
-              <w:t>)</w:t>
-            </w:r>
-            <w:bookmarkEnd w:id="0"/>
+            <w:r>
+              <w:t>Public Boolean Modificacion</w:t>
+            </w:r>
+            <w:r>
+              <w:t>Alumno(String NC, mAlumno)</w:t>
+            </w:r>
           </w:p>
         </w:tc>
         <w:tc>
@@ -1102,21 +1372,7 @@
               <w:rPr>
                 <w:lang w:val="es-MX"/>
               </w:rPr>
-              <w:t xml:space="preserve">Recibe una variable </w:t>
-            </w:r>
-            <w:proofErr w:type="spellStart"/>
-            <w:r>
-              <w:rPr>
-                <w:lang w:val="es-MX"/>
-              </w:rPr>
-              <w:t>string</w:t>
-            </w:r>
-            <w:proofErr w:type="spellEnd"/>
-            <w:r>
-              <w:rPr>
-                <w:lang w:val="es-MX"/>
-              </w:rPr>
-              <w:t xml:space="preserve"> Numero de Control y un nuevo objeto alumno, Realiza la modificación en la base de datos </w:t>
+              <w:t xml:space="preserve">Recibe una variable string Numero de Control y un nuevo objeto alumno, Realiza la modificación en la base de datos </w:t>
             </w:r>
           </w:p>
           <w:p>

</xml_diff>